<commit_message>
Updated Sections 2 and 3
</commit_message>
<xml_diff>
--- a/docs/Section 3 - Asetic life.docx
+++ b/docs/Section 3 - Asetic life.docx
@@ -201,10 +201,10 @@
           <w:noProof/>
         </w:rPr>
         <w:drawing>
-          <wp:inline distT="0" distB="0" distL="0" distR="0" wp14:anchorId="3EFEA3C0" wp14:editId="37448563">
+          <wp:inline distT="0" distB="0" distL="0" distR="0" wp14:anchorId="3EFEA3C0" wp14:editId="4AC4E0C6">
             <wp:extent cx="2251710" cy="4179570"/>
             <wp:effectExtent l="0" t="0" r="0" b="0"/>
-            <wp:docPr id="1137192023" name="Picture 1" descr="undefined"/>
+            <wp:docPr id="1137192023" name="Picture 1"/>
             <wp:cNvGraphicFramePr>
               <a:graphicFrameLocks xmlns:a="http://schemas.openxmlformats.org/drawingml/2006/main" noChangeAspect="1"/>
             </wp:cNvGraphicFramePr>
@@ -212,7 +212,7 @@
               <a:graphicData uri="http://schemas.openxmlformats.org/drawingml/2006/picture">
                 <pic:pic xmlns:pic="http://schemas.openxmlformats.org/drawingml/2006/picture">
                   <pic:nvPicPr>
-                    <pic:cNvPr id="0" name="Picture 1" descr="undefined"/>
+                    <pic:cNvPr id="1137192023" name="Picture 1"/>
                     <pic:cNvPicPr>
                       <a:picLocks noChangeAspect="1" noChangeArrowheads="1"/>
                     </pic:cNvPicPr>
@@ -1604,10 +1604,10 @@
           <w:noProof/>
         </w:rPr>
         <w:drawing>
-          <wp:inline distT="0" distB="0" distL="0" distR="0" wp14:anchorId="2F8A3DEC" wp14:editId="74913704">
+          <wp:inline distT="0" distB="0" distL="0" distR="0" wp14:anchorId="2F8A3DEC" wp14:editId="4AC039AF">
             <wp:extent cx="4388400" cy="2538000"/>
             <wp:effectExtent l="0" t="0" r="0" b="0"/>
-            <wp:docPr id="137744740" name="Picture 1" descr="The four Sights of Buddha"/>
+            <wp:docPr id="137744740" name="Picture 1"/>
             <wp:cNvGraphicFramePr>
               <a:graphicFrameLocks xmlns:a="http://schemas.openxmlformats.org/drawingml/2006/main" noChangeAspect="1"/>
             </wp:cNvGraphicFramePr>
@@ -1615,7 +1615,7 @@
               <a:graphicData uri="http://schemas.openxmlformats.org/drawingml/2006/picture">
                 <pic:pic xmlns:pic="http://schemas.openxmlformats.org/drawingml/2006/picture">
                   <pic:nvPicPr>
-                    <pic:cNvPr id="0" name="Picture 1" descr="The four Sights of Buddha"/>
+                    <pic:cNvPr id="137744740" name="Picture 1"/>
                     <pic:cNvPicPr>
                       <a:picLocks noChangeAspect="1" noChangeArrowheads="1"/>
                     </pic:cNvPicPr>
@@ -2479,7 +2479,7 @@
           <w:noProof/>
         </w:rPr>
         <w:drawing>
-          <wp:inline distT="0" distB="0" distL="0" distR="0" wp14:anchorId="2160C2B8" wp14:editId="4DF125D0">
+          <wp:inline distT="0" distB="0" distL="0" distR="0" wp14:anchorId="2160C2B8" wp14:editId="598E7FAC">
             <wp:extent cx="4712335" cy="2616835"/>
             <wp:effectExtent l="0" t="0" r="0" b="0"/>
             <wp:docPr id="1007176615" name="Picture 1"/>
@@ -2574,6 +2574,14 @@
           <w:bCs/>
         </w:rPr>
         <w:t>ascetic</w:t>
+      </w:r>
+      <w:r>
+        <w:rPr>
+          <w:rFonts w:cstheme="minorHAnsi"/>
+          <w:b/>
+          <w:bCs/>
+        </w:rPr>
+        <w:t xml:space="preserve"> </w:t>
       </w:r>
       <w:r>
         <w:rPr>
@@ -6386,27 +6394,22 @@
     </w:p>
     <w:p>
       <w:pPr>
-        <w:pStyle w:val="Standard"/>
-        <w:spacing w:after="0"/>
         <w:jc w:val="center"/>
         <w:rPr>
-          <w:rFonts w:ascii="Times New Roman" w:eastAsia="URWPalladioITU" w:hAnsi="Times New Roman" w:cstheme="minorBidi"/>
           <w:i/>
           <w:iCs/>
-          <w:lang w:bidi="si-LK"/>
-        </w:rPr>
-      </w:pPr>
-      <w:r>
-        <w:rPr>
-          <w:rFonts w:ascii="Times New Roman" w:eastAsia="URWPalladioITU" w:hAnsi="Times New Roman"/>
+        </w:rPr>
+      </w:pPr>
+      <w:r>
+        <w:rPr>
           <w:noProof/>
         </w:rPr>
         <w:lastRenderedPageBreak/>
         <w:drawing>
-          <wp:inline distT="0" distB="0" distL="0" distR="0" wp14:anchorId="66210CC0" wp14:editId="2258885E">
+          <wp:inline distT="0" distB="0" distL="0" distR="0" wp14:anchorId="66210CC0" wp14:editId="0E87A104">
             <wp:extent cx="2137410" cy="2948305"/>
             <wp:effectExtent l="133350" t="114300" r="129540" b="156845"/>
-            <wp:docPr id="104232709" name="Picture 2" descr="'හදන්නෙක් සහ බිඳින්නෙක්' මූර්ති වහරේ තිස්ස රණසිංහ"/>
+            <wp:docPr id="104232709" name="Picture 2"/>
             <wp:cNvGraphicFramePr>
               <a:graphicFrameLocks xmlns:a="http://schemas.openxmlformats.org/drawingml/2006/main" noChangeAspect="1"/>
             </wp:cNvGraphicFramePr>
@@ -6414,7 +6417,7 @@
               <a:graphicData uri="http://schemas.openxmlformats.org/drawingml/2006/picture">
                 <pic:pic xmlns:pic="http://schemas.openxmlformats.org/drawingml/2006/picture">
                   <pic:nvPicPr>
-                    <pic:cNvPr id="104232709" name="Picture 2" descr="'හදන්නෙක් සහ බිඳින්නෙක්' මූර්ති වහරේ තිස්ස රණසිංහ"/>
+                    <pic:cNvPr id="104232709" name="Picture 2"/>
                     <pic:cNvPicPr>
                       <a:picLocks noChangeAspect="1"/>
                     </pic:cNvPicPr>
@@ -7511,55 +7514,43 @@
         </w:rPr>
         <w:t>, Afghanistan, 2nd century CE</w:t>
       </w:r>
-    </w:p>
-    <w:p>
-      <w:pPr>
-        <w:pStyle w:val="Standard"/>
-        <w:tabs>
-          <w:tab w:val="left" w:pos="2618"/>
-        </w:tabs>
-        <w:spacing w:after="0"/>
+      <w:r>
         <w:rPr>
           <w:rFonts w:asciiTheme="minorHAnsi" w:hAnsiTheme="minorHAnsi" w:cstheme="minorHAnsi"/>
           <w:sz w:val="22"/>
           <w:szCs w:val="22"/>
+        </w:rPr>
+        <w:t xml:space="preserve">, </w:t>
+      </w:r>
+      <w:r>
+        <w:rPr>
+          <w:rFonts w:asciiTheme="minorHAnsi" w:hAnsiTheme="minorHAnsi" w:cstheme="minorHAnsi"/>
+          <w:sz w:val="22"/>
+          <w:szCs w:val="22"/>
           <w:lang w:val="en-AU"/>
         </w:rPr>
-      </w:pPr>
+        <w:t xml:space="preserve">Source: </w:t>
+      </w:r>
+      <w:hyperlink r:id="rId3" w:history="1">
+        <w:r>
+          <w:rPr>
+            <w:rStyle w:val="Hyperlink"/>
+            <w:rFonts w:asciiTheme="minorHAnsi" w:hAnsiTheme="minorHAnsi" w:cstheme="minorHAnsi"/>
+            <w:sz w:val="22"/>
+            <w:szCs w:val="22"/>
+            <w:lang w:val="en-AU"/>
+          </w:rPr>
+          <w:t>https://en.wikipedia.org/wiki/Tapa_Shotor</w:t>
+        </w:r>
+      </w:hyperlink>
       <w:r>
         <w:rPr>
           <w:rFonts w:asciiTheme="minorHAnsi" w:hAnsiTheme="minorHAnsi" w:cstheme="minorHAnsi"/>
           <w:sz w:val="22"/>
           <w:szCs w:val="22"/>
-        </w:rPr>
-        <w:t xml:space="preserve">Author: </w:t>
-      </w:r>
-      <w:r>
-        <w:rPr>
-          <w:rFonts w:asciiTheme="minorHAnsi" w:hAnsiTheme="minorHAnsi" w:cstheme="minorHAnsi"/>
-          <w:sz w:val="22"/>
-          <w:szCs w:val="22"/>
           <w:lang w:val="en-AU"/>
         </w:rPr>
-        <w:t>Marek Gawęck</w:t>
-      </w:r>
-      <w:r>
-        <w:rPr>
-          <w:rFonts w:asciiTheme="minorHAnsi" w:hAnsiTheme="minorHAnsi" w:cstheme="minorHAnsi"/>
-          <w:sz w:val="22"/>
-          <w:szCs w:val="22"/>
-          <w:lang w:val="en-AU"/>
-        </w:rPr>
-        <w:t xml:space="preserve"> Source: </w:t>
-      </w:r>
-      <w:r>
-        <w:rPr>
-          <w:rFonts w:asciiTheme="minorHAnsi" w:hAnsiTheme="minorHAnsi" w:cstheme="minorHAnsi"/>
-          <w:sz w:val="22"/>
-          <w:szCs w:val="22"/>
-          <w:lang w:val="en-AU"/>
-        </w:rPr>
-        <w:t>https://commons.wikimedia.org/</w:t>
+        <w:t xml:space="preserve"> </w:t>
       </w:r>
     </w:p>
   </w:endnote>
@@ -7722,7 +7713,41 @@
           <w:sz w:val="22"/>
           <w:szCs w:val="22"/>
         </w:rPr>
-        <w:t xml:space="preserve"> of the Buddha, out of compassion for Subhadda, the Blessed One taught the Dhamma. Afterwards he sought ordination and the Buddha said to Venerable </w:t>
+        <w:t xml:space="preserve"> of the Buddha, out of compassion for Subhadda, the Blessed One taught the Dhamma. Afterwards</w:t>
+      </w:r>
+      <w:r>
+        <w:rPr>
+          <w:rFonts w:cstheme="minorHAnsi"/>
+          <w:sz w:val="22"/>
+          <w:szCs w:val="22"/>
+        </w:rPr>
+        <w:t>,</w:t>
+      </w:r>
+      <w:r>
+        <w:rPr>
+          <w:rFonts w:cstheme="minorHAnsi"/>
+          <w:sz w:val="22"/>
+          <w:szCs w:val="22"/>
+        </w:rPr>
+        <w:t xml:space="preserve"> he sought </w:t>
+      </w:r>
+      <w:proofErr w:type="gramStart"/>
+      <w:r>
+        <w:rPr>
+          <w:rFonts w:cstheme="minorHAnsi"/>
+          <w:sz w:val="22"/>
+          <w:szCs w:val="22"/>
+        </w:rPr>
+        <w:t>ordination</w:t>
+      </w:r>
+      <w:proofErr w:type="gramEnd"/>
+      <w:r>
+        <w:rPr>
+          <w:rFonts w:cstheme="minorHAnsi"/>
+          <w:sz w:val="22"/>
+          <w:szCs w:val="22"/>
+        </w:rPr>
+        <w:t xml:space="preserve"> and the Buddha said to Venerable </w:t>
       </w:r>
       <w:r>
         <w:rPr>
@@ -7990,12 +8015,22 @@
           <w:szCs w:val="22"/>
         </w:rPr>
       </w:pPr>
-      <w:r>
-        <w:rPr>
-          <w:sz w:val="22"/>
-          <w:szCs w:val="22"/>
-        </w:rPr>
-        <w:t>https://www.thestonestudio.in/gautam-buddha-story-of-wisdom-enlightenment/</w:t>
+      <w:hyperlink r:id="rId4" w:history="1">
+        <w:r>
+          <w:rPr>
+            <w:rStyle w:val="Hyperlink"/>
+            <w:sz w:val="22"/>
+            <w:szCs w:val="22"/>
+          </w:rPr>
+          <w:t>https://www.thestonestudio.in/gautam-buddha-story-of-wisdom-enlightenment/</w:t>
+        </w:r>
+      </w:hyperlink>
+      <w:r>
+        <w:rPr>
+          <w:sz w:val="22"/>
+          <w:szCs w:val="22"/>
+        </w:rPr>
+        <w:t xml:space="preserve"> </w:t>
       </w:r>
     </w:p>
   </w:endnote>
@@ -8143,7 +8178,7 @@
         </w:rPr>
         <w:t> </w:t>
       </w:r>
-      <w:hyperlink r:id="rId3" w:tooltip="Borobudur" w:history="1">
+      <w:hyperlink r:id="rId5" w:tooltip="Borobudur" w:history="1">
         <w:r>
           <w:rPr>
             <w:rStyle w:val="Hyperlink"/>
@@ -8160,7 +8195,7 @@
         </w:rPr>
         <w:t xml:space="preserve">, 8th century Author: </w:t>
       </w:r>
-      <w:hyperlink r:id="rId4" w:tooltip="User:Gunkarta" w:history="1">
+      <w:hyperlink r:id="rId6" w:tooltip="User:Gunkarta" w:history="1">
         <w:r>
           <w:rPr>
             <w:rStyle w:val="Hyperlink"/>
@@ -8175,19 +8210,32 @@
         <w:rPr>
           <w:rFonts w:cstheme="minorHAnsi"/>
         </w:rPr>
-        <w:t xml:space="preserve"> : Source: </w:t>
-      </w:r>
-      <w:hyperlink r:id="rId5" w:anchor="/media/File:Siddharta_Gautama_Borobudur.jpg" w:history="1">
+        <w:t xml:space="preserve"> : Source:</w:t>
+      </w:r>
+      <w:r>
+        <w:rPr>
+          <w:rFonts w:cstheme="minorHAnsi"/>
+        </w:rPr>
+        <w:t xml:space="preserve"> </w:t>
+      </w:r>
+      <w:r>
+        <w:rPr>
+          <w:rFonts w:cstheme="minorHAnsi"/>
+        </w:rPr>
+        <w:t xml:space="preserve"> </w:t>
+      </w:r>
+      <w:hyperlink r:id="rId7" w:history="1">
         <w:r>
           <w:rPr>
             <w:rStyle w:val="Hyperlink"/>
             <w:rFonts w:cstheme="minorHAnsi"/>
-            <w:color w:val="auto"/>
-            <w:u w:val="none"/>
           </w:rPr>
           <w:t>https://en.wikipedia.org/wiki/The_Buddha#/media/File:Siddharta_Gautama_Borobudur.jpg</w:t>
         </w:r>
       </w:hyperlink>
+      <w:r>
+        <w:t xml:space="preserve">      </w:t>
+      </w:r>
     </w:p>
     <w:p>
       <w:pPr>
@@ -8241,10 +8289,7 @@
         <w:t xml:space="preserve"> </w:t>
       </w:r>
       <w:r>
-        <w:t>Source: Buddha-</w:t>
-      </w:r>
-      <w:r>
-        <w:t>Vamsa-Pali &amp; Chariya Pitaka Pali: 25 Gotama Buddha Vamsa: Vol.33. by Buddha Jayanti Tripitaka Series.</w:t>
+        <w:t>Source: Buddha-Vamsa-Pali &amp; Chariya Pitaka Pali: 25 Gotama Buddha Vamsa: Vol.33. by Buddha Jayanti Tripitaka Series.</w:t>
       </w:r>
     </w:p>
   </w:endnote>
@@ -8469,7 +8514,7 @@
         </w:rPr>
         <w:t xml:space="preserve">ccording to </w:t>
       </w:r>
-      <w:hyperlink r:id="rId6" w:history="1">
+      <w:hyperlink r:id="rId8" w:history="1">
         <w:r>
           <w:rPr>
             <w:rStyle w:val="Hyperlink"/>
@@ -9246,7 +9291,26 @@
           <w:sz w:val="22"/>
           <w:szCs w:val="22"/>
         </w:rPr>
-        <w:t>: http://nobleclass.weebly.com/buddhism-begins-in-india.html</w:t>
+        <w:t xml:space="preserve">: </w:t>
+      </w:r>
+      <w:hyperlink r:id="rId9" w:history="1">
+        <w:r>
+          <w:rPr>
+            <w:rStyle w:val="Hyperlink"/>
+            <w:rFonts w:asciiTheme="minorHAnsi" w:hAnsiTheme="minorHAnsi" w:cstheme="minorHAnsi"/>
+            <w:sz w:val="22"/>
+            <w:szCs w:val="22"/>
+          </w:rPr>
+          <w:t>http://nobleclass.weebly.com/buddhism-begins-in-india.html</w:t>
+        </w:r>
+      </w:hyperlink>
+      <w:r>
+        <w:rPr>
+          <w:rFonts w:asciiTheme="minorHAnsi" w:hAnsiTheme="minorHAnsi" w:cstheme="minorHAnsi"/>
+          <w:sz w:val="22"/>
+          <w:szCs w:val="22"/>
+        </w:rPr>
+        <w:t xml:space="preserve"> </w:t>
       </w:r>
     </w:p>
   </w:endnote>
@@ -9348,7 +9412,7 @@
       <w:r>
         <w:t xml:space="preserve"> </w:t>
       </w:r>
-      <w:hyperlink r:id="rId7" w:history="1">
+      <w:hyperlink r:id="rId10" w:history="1">
         <w:r>
           <w:rPr>
             <w:rStyle w:val="Hyperlink"/>
@@ -9872,6 +9936,18 @@
       <w:r>
         <w:t xml:space="preserve">: </w:t>
       </w:r>
+      <w:hyperlink r:id="rId11" w:history="1">
+        <w:r>
+          <w:rPr>
+            <w:rStyle w:val="Hyperlink"/>
+            <w:rFonts w:asciiTheme="minorHAnsi" w:eastAsia="URWPalladioITU" w:hAnsiTheme="minorHAnsi" w:cstheme="minorHAnsi"/>
+            <w:sz w:val="22"/>
+            <w:szCs w:val="22"/>
+            <w:lang w:val="en-AU"/>
+          </w:rPr>
+          <w:t>https://elliottelford.com/alara-kalama/</w:t>
+        </w:r>
+      </w:hyperlink>
       <w:r>
         <w:rPr>
           <w:rFonts w:asciiTheme="minorHAnsi" w:eastAsia="URWPalladioITU" w:hAnsiTheme="minorHAnsi" w:cstheme="minorHAnsi"/>
@@ -9879,7 +9955,7 @@
           <w:szCs w:val="22"/>
           <w:lang w:val="en-AU"/>
         </w:rPr>
-        <w:t>https://elliottelford.com/alara-kalama/</w:t>
+        <w:t xml:space="preserve"> </w:t>
       </w:r>
     </w:p>
   </w:endnote>
@@ -9935,7 +10011,7 @@
         </w:rPr>
         <w:t xml:space="preserve">: </w:t>
       </w:r>
-      <w:hyperlink r:id="rId8" w:tooltip="Gautama Buddha" w:history="1">
+      <w:hyperlink r:id="rId12" w:tooltip="Gautama Buddha" w:history="1">
         <w:r>
           <w:rPr>
             <w:rStyle w:val="Hyperlink"/>
@@ -9996,7 +10072,7 @@
         </w:rPr>
         <w:t>to </w:t>
       </w:r>
-      <w:hyperlink r:id="rId9" w:tooltip="Bodhi" w:history="1">
+      <w:hyperlink r:id="rId13" w:tooltip="Bodhi" w:history="1">
         <w:r>
           <w:rPr>
             <w:rStyle w:val="Hyperlink"/>
@@ -10020,7 +10096,7 @@
         </w:rPr>
         <w:t>, </w:t>
       </w:r>
-      <w:hyperlink r:id="rId10" w:anchor="The_Borobudur_reliefs" w:tooltip="Lalitavistara Sūtra" w:history="1">
+      <w:hyperlink r:id="rId14" w:anchor="The_Borobudur_reliefs" w:tooltip="Lalitavistara Sūtra" w:history="1">
         <w:r>
           <w:rPr>
             <w:rStyle w:val="Hyperlink"/>
@@ -10044,7 +10120,7 @@
         </w:rPr>
         <w:t>, </w:t>
       </w:r>
-      <w:hyperlink r:id="rId11" w:tooltip="Borobudur Temple Compounds" w:history="1">
+      <w:hyperlink r:id="rId15" w:tooltip="Borobudur Temple Compounds" w:history="1">
         <w:r>
           <w:rPr>
             <w:rStyle w:val="Hyperlink"/>
@@ -10415,7 +10491,28 @@
           <w:szCs w:val="22"/>
           <w:lang w:val="en-AU" w:bidi="si-LK"/>
         </w:rPr>
-        <w:t>Wikimedia Commons</w:t>
+        <w:t xml:space="preserve"> </w:t>
+      </w:r>
+      <w:hyperlink r:id="rId16" w:history="1">
+        <w:r>
+          <w:rPr>
+            <w:rStyle w:val="Hyperlink"/>
+            <w:rFonts w:asciiTheme="minorHAnsi" w:eastAsia="URWPalladioITU" w:hAnsiTheme="minorHAnsi" w:cstheme="minorHAnsi"/>
+            <w:sz w:val="22"/>
+            <w:szCs w:val="22"/>
+            <w:lang w:val="en-AU" w:bidi="si-LK"/>
+          </w:rPr>
+          <w:t>https://commons.wikimedia.org/wiki/File:Gautama_Siddhartha_as_an_ascetic.JPG</w:t>
+        </w:r>
+      </w:hyperlink>
+      <w:r>
+        <w:rPr>
+          <w:rFonts w:asciiTheme="minorHAnsi" w:eastAsia="URWPalladioITU" w:hAnsiTheme="minorHAnsi" w:cstheme="minorHAnsi"/>
+          <w:sz w:val="22"/>
+          <w:szCs w:val="22"/>
+          <w:lang w:val="en-AU" w:bidi="si-LK"/>
+        </w:rPr>
+        <w:t xml:space="preserve"> </w:t>
       </w:r>
     </w:p>
     <w:p>

</xml_diff>